<commit_message>
add notes for week 2 and 3
</commit_message>
<xml_diff>
--- a/NOTES/1.docx
+++ b/NOTES/1.docx
@@ -15,10 +15,7 @@
     </w:p>
     <w:p>
       <w:r>
-        <w:t>D</w:t>
-      </w:r>
-      <w:r>
-        <w:t>eterministic</w:t>
+        <w:t>Deterministic</w:t>
       </w:r>
       <w:r>
         <w:t>: depends on current state</w:t>
@@ -116,6 +113,52 @@
       </w:r>
     </w:p>
     <w:p/>
+    <w:p>
+      <w:r>
+        <w:t>02</w:t>
+      </w:r>
+    </w:p>
+    <w:p>
+      <w:r>
+        <w:t>Task environment = PEAS</w:t>
+      </w:r>
+    </w:p>
+    <w:p>
+      <w:r>
+        <w:t>Performance measure (agent can measure ştself)</w:t>
+      </w:r>
+    </w:p>
+    <w:p>
+      <w:r>
+        <w:t>Environment</w:t>
+      </w:r>
+    </w:p>
+    <w:p>
+      <w:r>
+        <w:t>Acturaters ()</w:t>
+      </w:r>
+    </w:p>
+    <w:p>
+      <w:r>
+        <w:t>Sense (sensors)</w:t>
+      </w:r>
+    </w:p>
+    <w:p/>
+    <w:p>
+      <w:r>
+        <w:t>Atomic repres – i am in antalya</w:t>
+      </w:r>
+    </w:p>
+    <w:p>
+      <w:r>
+        <w:t>Factored repres – dif attributes</w:t>
+      </w:r>
+    </w:p>
+    <w:p>
+      <w:r>
+        <w:t>Structured – relation with dif states</w:t>
+      </w:r>
+    </w:p>
     <w:p/>
     <w:p/>
     <w:p/>

</xml_diff>